<commit_message>
Evalution Metrics is updated
</commit_message>
<xml_diff>
--- a/Act_fun VanhishingProblem Optimizer.docx
+++ b/Act_fun VanhishingProblem Optimizer.docx
@@ -41,7 +41,20 @@
         <w:rPr>
           <w:rFonts w:hint="default"/>
         </w:rPr>
-        <w:t>Deep learning activation functions play a crucial role in neural networks by introducing non-linearity to the model. They enable neural networks to capture complex relationships in data. Let's explore some of the common activation functions in detail:</w:t>
+        <w:t>Deep learning activation functions play a crucial role in neural networks by</w:t>
+      </w:r>
+      <w:r>
+        <w:rPr>
+          <w:rFonts w:hint="default"/>
+          <w:highlight w:val="yellow"/>
+        </w:rPr>
+        <w:t xml:space="preserve"> introducing non-linearity to the model</w:t>
+      </w:r>
+      <w:r>
+        <w:rPr>
+          <w:rFonts w:hint="default"/>
+        </w:rPr>
+        <w:t>. They enable neural networks to capture complex relationships in data. Let's explore some of the common activation functions in detail:</w:t>
       </w:r>
     </w:p>
     <w:p>
@@ -151,7 +164,7 @@
         <w:rPr>
           <w:rFonts w:hint="default"/>
         </w:rPr>
-        <w:t xml:space="preserve">   - Formula: \(f(x) = \frac{1}{1 + e^{-x}}\)</w:t>
+        <w:t xml:space="preserve">   - Formula:</w:t>
       </w:r>
     </w:p>
     <w:p>
@@ -276,13 +289,21 @@
       <w:pPr>
         <w:rPr>
           <w:rFonts w:hint="default"/>
-        </w:rPr>
-      </w:pPr>
-      <w:r>
-        <w:rPr>
-          <w:rFonts w:hint="default"/>
-        </w:rPr>
-        <w:t xml:space="preserve">     - Commonly used in the output layer of binary classification models.</w:t>
+          <w:highlight w:val="yellow"/>
+        </w:rPr>
+      </w:pPr>
+      <w:r>
+        <w:rPr>
+          <w:rFonts w:hint="default"/>
+        </w:rPr>
+        <w:t xml:space="preserve">     - Commonly used in the </w:t>
+      </w:r>
+      <w:r>
+        <w:rPr>
+          <w:rFonts w:hint="default"/>
+          <w:highlight w:val="yellow"/>
+        </w:rPr>
+        <w:t>output layer of binary classification models.</w:t>
       </w:r>
     </w:p>
     <w:p>
@@ -303,11 +324,13 @@
       <w:pPr>
         <w:rPr>
           <w:rFonts w:hint="default"/>
-        </w:rPr>
-      </w:pPr>
-      <w:r>
-        <w:rPr>
-          <w:rFonts w:hint="default"/>
+          <w:highlight w:val="yellow"/>
+        </w:rPr>
+      </w:pPr>
+      <w:r>
+        <w:rPr>
+          <w:rFonts w:hint="default"/>
+          <w:highlight w:val="yellow"/>
         </w:rPr>
         <w:t xml:space="preserve">     - Prone to vanishing gradients, especially in deep networks.</w:t>
       </w:r>
@@ -321,8 +344,15 @@
       <w:r>
         <w:rPr>
           <w:rFonts w:hint="default"/>
-        </w:rPr>
-        <w:t xml:space="preserve">     - Outputs are not zero-centered, which can slow down training in some cases.</w:t>
+          <w:highlight w:val="yellow"/>
+        </w:rPr>
+        <w:t xml:space="preserve">     - Outputs are not zero-centered, which can slow down training in some cases</w:t>
+      </w:r>
+      <w:r>
+        <w:rPr>
+          <w:rFonts w:hint="default"/>
+        </w:rPr>
+        <w:t>.</w:t>
       </w:r>
     </w:p>
     <w:p>
@@ -356,15 +386,8 @@
         <w:rPr>
           <w:rFonts w:hint="default"/>
         </w:rPr>
-        <w:t xml:space="preserve">   - Formula: \(f(x) = \frac{e^x - e^{-x}}{e^x + e^{-x}}\)</w:t>
-      </w:r>
-    </w:p>
-    <w:p>
-      <w:pPr>
-        <w:rPr>
-          <w:rFonts w:hint="default"/>
-        </w:rPr>
-      </w:pPr>
+        <w:t xml:space="preserve">   - Formula: </w:t>
+      </w:r>
       <w:r>
         <w:rPr>
           <w:rFonts w:hint="default" w:ascii="SimSun" w:hAnsi="SimSun" w:eastAsia="SimSun" w:cs="SimSun"/>
@@ -467,24 +490,34 @@
       <w:pPr>
         <w:rPr>
           <w:rFonts w:hint="default"/>
-        </w:rPr>
-      </w:pPr>
-      <w:r>
-        <w:rPr>
-          <w:rFonts w:hint="default"/>
-        </w:rPr>
-        <w:t xml:space="preserve">     - Squashes input values to a range between -1 and 1.</w:t>
-      </w:r>
-    </w:p>
-    <w:p>
-      <w:pPr>
-        <w:rPr>
-          <w:rFonts w:hint="default"/>
-        </w:rPr>
-      </w:pPr>
-      <w:r>
-        <w:rPr>
-          <w:rFonts w:hint="default"/>
+          <w:highlight w:val="yellow"/>
+        </w:rPr>
+      </w:pPr>
+      <w:r>
+        <w:rPr>
+          <w:rFonts w:hint="default"/>
+        </w:rPr>
+        <w:t xml:space="preserve">     - S</w:t>
+      </w:r>
+      <w:r>
+        <w:rPr>
+          <w:rFonts w:hint="default"/>
+          <w:highlight w:val="yellow"/>
+        </w:rPr>
+        <w:t>quashes input values to a range between -1 and 1.</w:t>
+      </w:r>
+    </w:p>
+    <w:p>
+      <w:pPr>
+        <w:rPr>
+          <w:rFonts w:hint="default"/>
+          <w:highlight w:val="yellow"/>
+        </w:rPr>
+      </w:pPr>
+      <w:r>
+        <w:rPr>
+          <w:rFonts w:hint="default"/>
+          <w:highlight w:val="yellow"/>
         </w:rPr>
         <w:t xml:space="preserve">     - Often used in hidden layers of neural networks.</w:t>
       </w:r>
@@ -513,7 +546,20 @@
         <w:rPr>
           <w:rFonts w:hint="default"/>
         </w:rPr>
-        <w:t xml:space="preserve">     - Similar to the sigmoid function, it can suffer from vanishing gradients.</w:t>
+        <w:t xml:space="preserve">     -</w:t>
+      </w:r>
+      <w:r>
+        <w:rPr>
+          <w:rFonts w:hint="default"/>
+          <w:highlight w:val="yellow"/>
+        </w:rPr>
+        <w:t xml:space="preserve"> Similar to the sigmoid function, it can suffer from vanishing gradients</w:t>
+      </w:r>
+      <w:r>
+        <w:rPr>
+          <w:rFonts w:hint="default"/>
+        </w:rPr>
+        <w:t>.</w:t>
       </w:r>
     </w:p>
     <w:p>
@@ -636,38 +682,56 @@
       <w:pPr>
         <w:rPr>
           <w:rFonts w:hint="default"/>
-        </w:rPr>
-      </w:pPr>
-      <w:r>
-        <w:rPr>
-          <w:rFonts w:hint="default"/>
-        </w:rPr>
-        <w:t xml:space="preserve">     - Overcomes vanishing gradient problems in many cases.</w:t>
-      </w:r>
-    </w:p>
-    <w:p>
-      <w:pPr>
-        <w:rPr>
-          <w:rFonts w:hint="default"/>
-        </w:rPr>
-      </w:pPr>
-      <w:r>
-        <w:rPr>
-          <w:rFonts w:hint="default"/>
-        </w:rPr>
-        <w:t xml:space="preserve">     - However, it can suffer from "dying ReLU" problem (neurons stuck at zero for all inputs).</w:t>
-      </w:r>
-    </w:p>
-    <w:p>
-      <w:pPr>
-        <w:rPr>
-          <w:rFonts w:hint="default"/>
-          <w:lang w:val="en-US"/>
-        </w:rPr>
-      </w:pPr>
-      <w:r>
-        <w:rPr>
-          <w:rFonts w:hint="default"/>
+          <w:highlight w:val="yellow"/>
+        </w:rPr>
+      </w:pPr>
+      <w:r>
+        <w:rPr>
+          <w:rFonts w:hint="default"/>
+        </w:rPr>
+        <w:t xml:space="preserve">     - </w:t>
+      </w:r>
+      <w:r>
+        <w:rPr>
+          <w:rFonts w:hint="default"/>
+          <w:highlight w:val="yellow"/>
+        </w:rPr>
+        <w:t>Overcomes vanishing gradient problems in many cases.</w:t>
+      </w:r>
+    </w:p>
+    <w:p>
+      <w:pPr>
+        <w:rPr>
+          <w:rFonts w:hint="default"/>
+          <w:highlight w:val="yellow"/>
+        </w:rPr>
+      </w:pPr>
+      <w:r>
+        <w:rPr>
+          <w:rFonts w:hint="default"/>
+        </w:rPr>
+        <w:t xml:space="preserve">     </w:t>
+      </w:r>
+      <w:r>
+        <w:rPr>
+          <w:rFonts w:hint="default"/>
+          <w:highlight w:val="yellow"/>
+        </w:rPr>
+        <w:t>- However, it can suffer from "dying ReLU" problem (neurons stuck at zero for all inputs).</w:t>
+      </w:r>
+    </w:p>
+    <w:p>
+      <w:pPr>
+        <w:rPr>
+          <w:rFonts w:hint="default"/>
+          <w:highlight w:val="yellow"/>
+          <w:lang w:val="en-US"/>
+        </w:rPr>
+      </w:pPr>
+      <w:r>
+        <w:rPr>
+          <w:rFonts w:hint="default"/>
+          <w:highlight w:val="yellow"/>
         </w:rPr>
         <w:t xml:space="preserve">   - Variations:</w:t>
       </w:r>
@@ -676,11 +740,13 @@
       <w:pPr>
         <w:rPr>
           <w:rFonts w:hint="default"/>
-        </w:rPr>
-      </w:pPr>
-      <w:r>
-        <w:rPr>
-          <w:rFonts w:hint="default"/>
+          <w:highlight w:val="yellow"/>
+        </w:rPr>
+      </w:pPr>
+      <w:r>
+        <w:rPr>
+          <w:rFonts w:hint="default"/>
+          <w:highlight w:val="yellow"/>
         </w:rPr>
         <w:t xml:space="preserve">     - Leaky ReLU: Allows a small, non-zero gradient for negative inputs to mitigate the dying ReLU problem.</w:t>
       </w:r>
@@ -694,8 +760,15 @@
       <w:r>
         <w:rPr>
           <w:rFonts w:hint="default"/>
-        </w:rPr>
-        <w:t xml:space="preserve">     - Parametric ReLU (PReLU): Learns the slope for negative inputs during training.</w:t>
+          <w:highlight w:val="yellow"/>
+        </w:rPr>
+        <w:t xml:space="preserve">     - Parametric ReLU (PReLU): Learns the slope for negative inputs during training</w:t>
+      </w:r>
+      <w:r>
+        <w:rPr>
+          <w:rFonts w:hint="default"/>
+        </w:rPr>
+        <w:t>.</w:t>
       </w:r>
     </w:p>
     <w:p>
@@ -843,24 +916,34 @@
       <w:pPr>
         <w:rPr>
           <w:rFonts w:hint="default"/>
-        </w:rPr>
-      </w:pPr>
-      <w:r>
-        <w:rPr>
-          <w:rFonts w:hint="default"/>
-        </w:rPr>
-        <w:t xml:space="preserve">     - Similar to ReLU but with a differentiable transition for negative inputs.</w:t>
-      </w:r>
-    </w:p>
-    <w:p>
-      <w:pPr>
-        <w:rPr>
-          <w:rFonts w:hint="default"/>
-        </w:rPr>
-      </w:pPr>
-      <w:r>
-        <w:rPr>
-          <w:rFonts w:hint="default"/>
+          <w:highlight w:val="yellow"/>
+        </w:rPr>
+      </w:pPr>
+      <w:r>
+        <w:rPr>
+          <w:rFonts w:hint="default"/>
+        </w:rPr>
+        <w:t xml:space="preserve">     - </w:t>
+      </w:r>
+      <w:r>
+        <w:rPr>
+          <w:rFonts w:hint="default"/>
+          <w:highlight w:val="yellow"/>
+        </w:rPr>
+        <w:t>Similar to ReLU but with a differentiable transition for negative inputs.</w:t>
+      </w:r>
+    </w:p>
+    <w:p>
+      <w:pPr>
+        <w:rPr>
+          <w:rFonts w:hint="default"/>
+          <w:highlight w:val="yellow"/>
+        </w:rPr>
+      </w:pPr>
+      <w:r>
+        <w:rPr>
+          <w:rFonts w:hint="default"/>
+          <w:highlight w:val="yellow"/>
         </w:rPr>
         <w:t xml:space="preserve">     - Helps mitigate the dying ReLU problem.</w:t>
       </w:r>
@@ -869,11 +952,13 @@
       <w:pPr>
         <w:rPr>
           <w:rFonts w:hint="default"/>
-        </w:rPr>
-      </w:pPr>
-      <w:r>
-        <w:rPr>
-          <w:rFonts w:hint="default"/>
+          <w:highlight w:val="yellow"/>
+        </w:rPr>
+      </w:pPr>
+      <w:r>
+        <w:rPr>
+          <w:rFonts w:hint="default"/>
+          <w:highlight w:val="yellow"/>
         </w:rPr>
         <w:t xml:space="preserve">   - Hyperparameter: α controls the slope of the function for negative inputs.</w:t>
       </w:r>
@@ -998,24 +1083,34 @@
       <w:pPr>
         <w:rPr>
           <w:rFonts w:hint="default"/>
-        </w:rPr>
-      </w:pPr>
-      <w:r>
-        <w:rPr>
-          <w:rFonts w:hint="default"/>
-        </w:rPr>
-        <w:t xml:space="preserve">     - Designed to maintain mean and variance during training, potentially leading to faster convergence.</w:t>
-      </w:r>
-    </w:p>
-    <w:p>
-      <w:pPr>
-        <w:rPr>
-          <w:rFonts w:hint="default"/>
-        </w:rPr>
-      </w:pPr>
-      <w:r>
-        <w:rPr>
-          <w:rFonts w:hint="default"/>
+          <w:highlight w:val="yellow"/>
+        </w:rPr>
+      </w:pPr>
+      <w:r>
+        <w:rPr>
+          <w:rFonts w:hint="default"/>
+        </w:rPr>
+        <w:t xml:space="preserve">     - </w:t>
+      </w:r>
+      <w:r>
+        <w:rPr>
+          <w:rFonts w:hint="default"/>
+          <w:highlight w:val="yellow"/>
+        </w:rPr>
+        <w:t>Designed to maintain mean and variance during training, potentially leading to faster convergence.</w:t>
+      </w:r>
+    </w:p>
+    <w:p>
+      <w:pPr>
+        <w:rPr>
+          <w:rFonts w:hint="default"/>
+          <w:highlight w:val="yellow"/>
+        </w:rPr>
+      </w:pPr>
+      <w:r>
+        <w:rPr>
+          <w:rFonts w:hint="default"/>
+          <w:highlight w:val="yellow"/>
         </w:rPr>
         <w:t xml:space="preserve">     - Scaled version of ELU.</w:t>
       </w:r>
@@ -1024,11 +1119,13 @@
       <w:pPr>
         <w:rPr>
           <w:rFonts w:hint="default"/>
-        </w:rPr>
-      </w:pPr>
-      <w:r>
-        <w:rPr>
-          <w:rFonts w:hint="default"/>
+          <w:highlight w:val="yellow"/>
+        </w:rPr>
+      </w:pPr>
+      <w:r>
+        <w:rPr>
+          <w:rFonts w:hint="default"/>
+          <w:highlight w:val="yellow"/>
         </w:rPr>
         <w:t xml:space="preserve">     - Requires specific weight initialization to be effective.</w:t>
       </w:r>
@@ -1159,24 +1256,34 @@
       <w:pPr>
         <w:rPr>
           <w:rFonts w:hint="default"/>
-        </w:rPr>
-      </w:pPr>
-      <w:r>
-        <w:rPr>
-          <w:rFonts w:hint="default"/>
-        </w:rPr>
-        <w:t xml:space="preserve">     - Introduced by Google's researchers as a smooth and non-monotonic activation function.</w:t>
-      </w:r>
-    </w:p>
-    <w:p>
-      <w:pPr>
-        <w:rPr>
-          <w:rFonts w:hint="default"/>
-        </w:rPr>
-      </w:pPr>
-      <w:r>
-        <w:rPr>
-          <w:rFonts w:hint="default"/>
+          <w:highlight w:val="yellow"/>
+        </w:rPr>
+      </w:pPr>
+      <w:r>
+        <w:rPr>
+          <w:rFonts w:hint="default"/>
+        </w:rPr>
+        <w:t xml:space="preserve">     - I</w:t>
+      </w:r>
+      <w:r>
+        <w:rPr>
+          <w:rFonts w:hint="default"/>
+          <w:highlight w:val="yellow"/>
+        </w:rPr>
+        <w:t>ntroduced by Google's researchers as a smooth and non-monotonic activation function.</w:t>
+      </w:r>
+    </w:p>
+    <w:p>
+      <w:pPr>
+        <w:rPr>
+          <w:rFonts w:hint="default"/>
+          <w:highlight w:val="yellow"/>
+        </w:rPr>
+      </w:pPr>
+      <w:r>
+        <w:rPr>
+          <w:rFonts w:hint="default"/>
+          <w:highlight w:val="yellow"/>
         </w:rPr>
         <w:t xml:space="preserve">     - Empirically found to outperform ReLU in some cases.</w:t>
       </w:r>
@@ -1190,8 +1297,15 @@
       <w:r>
         <w:rPr>
           <w:rFonts w:hint="default"/>
-        </w:rPr>
-        <w:t xml:space="preserve">     - Controlled by a hyperparameter β, typically set to 1.</w:t>
+          <w:highlight w:val="yellow"/>
+        </w:rPr>
+        <w:t xml:space="preserve">     - Controlled by a hyperparameter β, typically set to 1</w:t>
+      </w:r>
+      <w:r>
+        <w:rPr>
+          <w:rFonts w:hint="default"/>
+        </w:rPr>
+        <w:t>.</w:t>
       </w:r>
     </w:p>
     <w:p>
@@ -1285,7 +1399,26 @@
           <w:szCs w:val="20"/>
           <w:lang w:val="en-US"/>
         </w:rPr>
-        <w:t>The vanishing gradient problem is a challenge that arises during the training of deep neural networks, particularly those with many layers (deep architectures). It occurs due to the diminishing gradients as they are propagated backward through the layers during the training process. This problem can significantly slow down or hinder the convergence of neural networks. It's especially prominent when using certain activation functions like sigmoid or hyperbolic tangent (tanh). Here's why it occurs and how to address it:</w:t>
+        <w:t xml:space="preserve">The vanishing gradient problem is a challenge that arises during the training of deep neural networks, particularly those with many layers (deep architectures). </w:t>
+      </w:r>
+      <w:r>
+        <w:rPr>
+          <w:rFonts w:hint="default"/>
+          <w:sz w:val="20"/>
+          <w:szCs w:val="20"/>
+          <w:highlight w:val="yellow"/>
+          <w:lang w:val="en-US"/>
+        </w:rPr>
+        <w:t>It occurs due to the diminishing gradients as they are propagated backward through the layers during the training process</w:t>
+      </w:r>
+      <w:r>
+        <w:rPr>
+          <w:rFonts w:hint="default"/>
+          <w:sz w:val="20"/>
+          <w:szCs w:val="20"/>
+          <w:lang w:val="en-US"/>
+        </w:rPr>
+        <w:t>. This problem can significantly slow down or hinder the convergence of neural networks. It's especially prominent when using certain activation functions like sigmoid or hyperbolic tangent (tanh). Here's why it occurs and how to address it:</w:t>
       </w:r>
     </w:p>
     <w:p>
@@ -1336,7 +1469,26 @@
           <w:szCs w:val="20"/>
           <w:lang w:val="en-US"/>
         </w:rPr>
-        <w:t>The vanishing gradient problem is primarily caused by the nature of some activation functions and the chain rule used in backpropagation, which computes gradients during training.</w:t>
+        <w:t xml:space="preserve">The vanishing gradient problem is primarily caused by the nature of some activation functions and the </w:t>
+      </w:r>
+      <w:r>
+        <w:rPr>
+          <w:rFonts w:hint="default"/>
+          <w:sz w:val="20"/>
+          <w:szCs w:val="20"/>
+          <w:highlight w:val="yellow"/>
+          <w:lang w:val="en-US"/>
+        </w:rPr>
+        <w:t>chain rule used in backpropagation, which computes gradients during training</w:t>
+      </w:r>
+      <w:r>
+        <w:rPr>
+          <w:rFonts w:hint="default"/>
+          <w:sz w:val="20"/>
+          <w:szCs w:val="20"/>
+          <w:lang w:val="en-US"/>
+        </w:rPr>
+        <w:t>.</w:t>
       </w:r>
     </w:p>
     <w:p>
@@ -1450,34 +1602,47 @@
           <w:rFonts w:hint="default"/>
           <w:sz w:val="20"/>
           <w:szCs w:val="20"/>
-          <w:lang w:val="en-US"/>
-        </w:rPr>
-      </w:pPr>
-      <w:r>
-        <w:rPr>
-          <w:rFonts w:hint="default"/>
-          <w:sz w:val="20"/>
-          <w:szCs w:val="20"/>
-          <w:lang w:val="en-US"/>
-        </w:rPr>
-        <w:t>1. Use Different Activation Functions:</w:t>
-      </w:r>
-    </w:p>
-    <w:p>
-      <w:pPr>
-        <w:jc w:val="left"/>
-        <w:rPr>
-          <w:rFonts w:hint="default"/>
-          <w:sz w:val="20"/>
-          <w:szCs w:val="20"/>
-          <w:lang w:val="en-US"/>
-        </w:rPr>
-      </w:pPr>
-      <w:r>
-        <w:rPr>
-          <w:rFonts w:hint="default"/>
-          <w:sz w:val="20"/>
-          <w:szCs w:val="20"/>
+          <w:highlight w:val="yellow"/>
+          <w:lang w:val="en-US"/>
+        </w:rPr>
+      </w:pPr>
+      <w:r>
+        <w:rPr>
+          <w:rFonts w:hint="default"/>
+          <w:sz w:val="20"/>
+          <w:szCs w:val="20"/>
+          <w:lang w:val="en-US"/>
+        </w:rPr>
+        <w:t xml:space="preserve">1. </w:t>
+      </w:r>
+      <w:r>
+        <w:rPr>
+          <w:rFonts w:hint="default"/>
+          <w:sz w:val="20"/>
+          <w:szCs w:val="20"/>
+          <w:highlight w:val="yellow"/>
+          <w:lang w:val="en-US"/>
+        </w:rPr>
+        <w:t>Use Different Activation Functions:</w:t>
+      </w:r>
+    </w:p>
+    <w:p>
+      <w:pPr>
+        <w:jc w:val="left"/>
+        <w:rPr>
+          <w:rFonts w:hint="default"/>
+          <w:sz w:val="20"/>
+          <w:szCs w:val="20"/>
+          <w:highlight w:val="yellow"/>
+          <w:lang w:val="en-US"/>
+        </w:rPr>
+      </w:pPr>
+      <w:r>
+        <w:rPr>
+          <w:rFonts w:hint="default"/>
+          <w:sz w:val="20"/>
+          <w:szCs w:val="20"/>
+          <w:highlight w:val="yellow"/>
           <w:lang w:val="en-US"/>
         </w:rPr>
         <w:t xml:space="preserve">   - Replace sigmoid or tanh with activation functions that do not suffer as much from vanishing gradients. Rectified Linear Unit (ReLU) is a popular choice because it doesn't squash positive values and is computationally efficient.</w:t>
@@ -1490,25 +1655,28 @@
           <w:rFonts w:hint="default"/>
           <w:sz w:val="20"/>
           <w:szCs w:val="20"/>
-          <w:lang w:val="en-US"/>
-        </w:rPr>
-      </w:pPr>
-    </w:p>
-    <w:p>
-      <w:pPr>
-        <w:jc w:val="left"/>
-        <w:rPr>
-          <w:rFonts w:hint="default"/>
-          <w:sz w:val="20"/>
-          <w:szCs w:val="20"/>
-          <w:lang w:val="en-US"/>
-        </w:rPr>
-      </w:pPr>
-      <w:r>
-        <w:rPr>
-          <w:rFonts w:hint="default"/>
-          <w:sz w:val="20"/>
-          <w:szCs w:val="20"/>
+          <w:highlight w:val="yellow"/>
+          <w:lang w:val="en-US"/>
+        </w:rPr>
+      </w:pPr>
+    </w:p>
+    <w:p>
+      <w:pPr>
+        <w:jc w:val="left"/>
+        <w:rPr>
+          <w:rFonts w:hint="default"/>
+          <w:sz w:val="20"/>
+          <w:szCs w:val="20"/>
+          <w:highlight w:val="yellow"/>
+          <w:lang w:val="en-US"/>
+        </w:rPr>
+      </w:pPr>
+      <w:r>
+        <w:rPr>
+          <w:rFonts w:hint="default"/>
+          <w:sz w:val="20"/>
+          <w:szCs w:val="20"/>
+          <w:highlight w:val="yellow"/>
           <w:lang w:val="en-US"/>
         </w:rPr>
         <w:t>2. Leaky ReLU and Parametric ReLU:</w:t>
@@ -1521,14 +1689,16 @@
           <w:rFonts w:hint="default"/>
           <w:sz w:val="20"/>
           <w:szCs w:val="20"/>
-          <w:lang w:val="en-US"/>
-        </w:rPr>
-      </w:pPr>
-      <w:r>
-        <w:rPr>
-          <w:rFonts w:hint="default"/>
-          <w:sz w:val="20"/>
-          <w:szCs w:val="20"/>
+          <w:highlight w:val="yellow"/>
+          <w:lang w:val="en-US"/>
+        </w:rPr>
+      </w:pPr>
+      <w:r>
+        <w:rPr>
+          <w:rFonts w:hint="default"/>
+          <w:sz w:val="20"/>
+          <w:szCs w:val="20"/>
+          <w:highlight w:val="yellow"/>
           <w:lang w:val="en-US"/>
         </w:rPr>
         <w:t xml:space="preserve">   - Leaky ReLU allows a small, non-zero gradient for negative inputs, mitigating the vanishing gradient problem. Parametric ReLU (PReLU) takes this further by learning the slope for negative inputs during training.</w:t>
@@ -1541,25 +1711,28 @@
           <w:rFonts w:hint="default"/>
           <w:sz w:val="20"/>
           <w:szCs w:val="20"/>
-          <w:lang w:val="en-US"/>
-        </w:rPr>
-      </w:pPr>
-    </w:p>
-    <w:p>
-      <w:pPr>
-        <w:jc w:val="left"/>
-        <w:rPr>
-          <w:rFonts w:hint="default"/>
-          <w:sz w:val="20"/>
-          <w:szCs w:val="20"/>
-          <w:lang w:val="en-US"/>
-        </w:rPr>
-      </w:pPr>
-      <w:r>
-        <w:rPr>
-          <w:rFonts w:hint="default"/>
-          <w:sz w:val="20"/>
-          <w:szCs w:val="20"/>
+          <w:highlight w:val="yellow"/>
+          <w:lang w:val="en-US"/>
+        </w:rPr>
+      </w:pPr>
+    </w:p>
+    <w:p>
+      <w:pPr>
+        <w:jc w:val="left"/>
+        <w:rPr>
+          <w:rFonts w:hint="default"/>
+          <w:sz w:val="20"/>
+          <w:szCs w:val="20"/>
+          <w:highlight w:val="yellow"/>
+          <w:lang w:val="en-US"/>
+        </w:rPr>
+      </w:pPr>
+      <w:r>
+        <w:rPr>
+          <w:rFonts w:hint="default"/>
+          <w:sz w:val="20"/>
+          <w:szCs w:val="20"/>
+          <w:highlight w:val="yellow"/>
           <w:lang w:val="en-US"/>
         </w:rPr>
         <w:t>3. Exponential Linear Unit (ELU):</w:t>
@@ -1572,14 +1745,16 @@
           <w:rFonts w:hint="default"/>
           <w:sz w:val="20"/>
           <w:szCs w:val="20"/>
-          <w:lang w:val="en-US"/>
-        </w:rPr>
-      </w:pPr>
-      <w:r>
-        <w:rPr>
-          <w:rFonts w:hint="default"/>
-          <w:sz w:val="20"/>
-          <w:szCs w:val="20"/>
+          <w:highlight w:val="yellow"/>
+          <w:lang w:val="en-US"/>
+        </w:rPr>
+      </w:pPr>
+      <w:r>
+        <w:rPr>
+          <w:rFonts w:hint="default"/>
+          <w:sz w:val="20"/>
+          <w:szCs w:val="20"/>
+          <w:highlight w:val="yellow"/>
           <w:lang w:val="en-US"/>
         </w:rPr>
         <w:t xml:space="preserve">   - ELU is another activation function that overcomes the vanishing gradient issue by providing a smooth transition for negative inputs.</w:t>
@@ -1633,7 +1808,17 @@
           <w:szCs w:val="20"/>
           <w:lang w:val="en-US"/>
         </w:rPr>
-        <w:t xml:space="preserve">   - Proper weight initialization methods like He initialization or Xavier initialization can help mitigate the vanishing gradient problem by ensuring that weights are initialized with suitable scales.</w:t>
+        <w:t xml:space="preserve">   - Proper weight initialization methods like</w:t>
+      </w:r>
+      <w:r>
+        <w:rPr>
+          <w:rFonts w:hint="default"/>
+          <w:sz w:val="20"/>
+          <w:szCs w:val="20"/>
+          <w:highlight w:val="yellow"/>
+          <w:lang w:val="en-US"/>
+        </w:rPr>
+        <w:t xml:space="preserve"> He initialization or Xavier initialization can help mitigate the vanishing gradient problem by ensuring that weights are initialized with suitable scales.</w:t>
       </w:r>
     </w:p>
     <w:p>
@@ -1674,17 +1859,28 @@
           <w:rFonts w:hint="default"/>
           <w:sz w:val="20"/>
           <w:szCs w:val="20"/>
-          <w:lang w:val="en-US"/>
-        </w:rPr>
-      </w:pPr>
-      <w:r>
-        <w:rPr>
-          <w:rFonts w:hint="default"/>
-          <w:sz w:val="20"/>
-          <w:szCs w:val="20"/>
-          <w:lang w:val="en-US"/>
-        </w:rPr>
-        <w:t xml:space="preserve">   - Batch normalization can help stabilize and speed up training by normalizing activations within each mini-batch.</w:t>
+          <w:highlight w:val="yellow"/>
+          <w:lang w:val="en-US"/>
+        </w:rPr>
+      </w:pPr>
+      <w:r>
+        <w:rPr>
+          <w:rFonts w:hint="default"/>
+          <w:sz w:val="20"/>
+          <w:szCs w:val="20"/>
+          <w:lang w:val="en-US"/>
+        </w:rPr>
+        <w:t xml:space="preserve">   - </w:t>
+      </w:r>
+      <w:r>
+        <w:rPr>
+          <w:rFonts w:hint="default"/>
+          <w:sz w:val="20"/>
+          <w:szCs w:val="20"/>
+          <w:highlight w:val="yellow"/>
+          <w:lang w:val="en-US"/>
+        </w:rPr>
+        <w:t>Batch normalization can help stabilize and speed up training by normalizing activations within each mini-batch.</w:t>
       </w:r>
     </w:p>
     <w:p>
@@ -1725,48 +1921,70 @@
           <w:rFonts w:hint="default"/>
           <w:sz w:val="20"/>
           <w:szCs w:val="20"/>
-          <w:lang w:val="en-US"/>
-        </w:rPr>
-      </w:pPr>
-      <w:r>
-        <w:rPr>
-          <w:rFonts w:hint="default"/>
-          <w:sz w:val="20"/>
-          <w:szCs w:val="20"/>
-          <w:lang w:val="en-US"/>
-        </w:rPr>
-        <w:t xml:space="preserve">   - Skip connections allow gradients to flow more easily through the network by creating shortcuts from one layer to another. ResNets, in particular, are known for addressing the vanishing gradient problem in very deep networks.</w:t>
-      </w:r>
-    </w:p>
-    <w:p>
-      <w:pPr>
-        <w:jc w:val="left"/>
-        <w:rPr>
-          <w:rFonts w:hint="default"/>
-          <w:sz w:val="20"/>
-          <w:szCs w:val="20"/>
-          <w:lang w:val="en-US"/>
-        </w:rPr>
-      </w:pPr>
-    </w:p>
-    <w:p>
-      <w:pPr>
-        <w:jc w:val="left"/>
-        <w:rPr>
-          <w:rFonts w:hint="default"/>
-          <w:sz w:val="20"/>
-          <w:szCs w:val="20"/>
-          <w:lang w:val="en-US"/>
-        </w:rPr>
-      </w:pPr>
-      <w:r>
-        <w:rPr>
-          <w:rFonts w:hint="default"/>
-          <w:sz w:val="20"/>
-          <w:szCs w:val="20"/>
-          <w:lang w:val="en-US"/>
-        </w:rPr>
-        <w:t>7. Gradient Clipping:</w:t>
+          <w:highlight w:val="yellow"/>
+          <w:lang w:val="en-US"/>
+        </w:rPr>
+      </w:pPr>
+      <w:r>
+        <w:rPr>
+          <w:rFonts w:hint="default"/>
+          <w:sz w:val="20"/>
+          <w:szCs w:val="20"/>
+          <w:lang w:val="en-US"/>
+        </w:rPr>
+        <w:t xml:space="preserve">   - S</w:t>
+      </w:r>
+      <w:r>
+        <w:rPr>
+          <w:rFonts w:hint="default"/>
+          <w:sz w:val="20"/>
+          <w:szCs w:val="20"/>
+          <w:highlight w:val="yellow"/>
+          <w:lang w:val="en-US"/>
+        </w:rPr>
+        <w:t>kip connections allow gradients to flow more easily through the network by creating shortcuts from one layer to another. ResNets, in particular, are known for addressing the vanishing gradient problem in very deep networks.</w:t>
+      </w:r>
+    </w:p>
+    <w:p>
+      <w:pPr>
+        <w:jc w:val="left"/>
+        <w:rPr>
+          <w:rFonts w:hint="default"/>
+          <w:sz w:val="20"/>
+          <w:szCs w:val="20"/>
+          <w:lang w:val="en-US"/>
+        </w:rPr>
+      </w:pPr>
+    </w:p>
+    <w:p>
+      <w:pPr>
+        <w:jc w:val="left"/>
+        <w:rPr>
+          <w:rFonts w:hint="default"/>
+          <w:sz w:val="20"/>
+          <w:szCs w:val="20"/>
+          <w:lang w:val="en-US"/>
+        </w:rPr>
+      </w:pPr>
+      <w:r>
+        <w:rPr>
+          <w:rFonts w:hint="default"/>
+          <w:sz w:val="20"/>
+          <w:szCs w:val="20"/>
+          <w:lang w:val="en-US"/>
+        </w:rPr>
+        <w:t>7. Grad</w:t>
+      </w:r>
+      <w:bookmarkStart w:id="0" w:name="_GoBack"/>
+      <w:bookmarkEnd w:id="0"/>
+      <w:r>
+        <w:rPr>
+          <w:rFonts w:hint="default"/>
+          <w:sz w:val="20"/>
+          <w:szCs w:val="20"/>
+          <w:lang w:val="en-US"/>
+        </w:rPr>
+        <w:t>ient Clipping:</w:t>
       </w:r>
     </w:p>
     <w:p>
@@ -2006,18 +2224,7 @@
           <w:szCs w:val="20"/>
           <w:lang w:val="en-US"/>
         </w:rPr>
-        <w:t xml:space="preserve">     - GD ca</w:t>
-      </w:r>
-      <w:bookmarkStart w:id="0" w:name="_GoBack"/>
-      <w:bookmarkEnd w:id="0"/>
-      <w:r>
-        <w:rPr>
-          <w:rFonts w:hint="default"/>
-          <w:sz w:val="20"/>
-          <w:szCs w:val="20"/>
-          <w:lang w:val="en-US"/>
-        </w:rPr>
-        <w:t>n be used in various deep learning tasks, such as training neural networks for classification, regression, and more.</w:t>
+        <w:t xml:space="preserve">     - GD can be used in various deep learning tasks, such as training neural networks for classification, regression, and more.</w:t>
       </w:r>
     </w:p>
     <w:p>

</xml_diff>